<commit_message>
practice sheet updated of pandas dataframe with pdf
</commit_message>
<xml_diff>
--- a/Practice/3. Python Pandas DataFrame practice.docx
+++ b/Practice/3. Python Pandas DataFrame practice.docx
@@ -120,23 +120,7 @@
           <w:sz w:val="28"/>
           <w:szCs w:val="28"/>
         </w:rPr>
-        <w:t>Write a program to retrieve rows where passengers embarked from "C" and only display their "Fare" and "</w:t>
-      </w:r>
-      <w:proofErr w:type="spellStart"/>
-      <w:r>
-        <w:rPr>
-          <w:sz w:val="28"/>
-          <w:szCs w:val="28"/>
-        </w:rPr>
-        <w:t>Pclass</w:t>
-      </w:r>
-      <w:proofErr w:type="spellEnd"/>
-      <w:r>
-        <w:rPr>
-          <w:sz w:val="28"/>
-          <w:szCs w:val="28"/>
-        </w:rPr>
-        <w:t>".</w:t>
+        <w:t>Write a program to retrieve rows where passengers embarked from "C" and only display their "Fare" and "Pclass".</w:t>
       </w:r>
     </w:p>
     <w:p>
@@ -223,7 +207,35 @@
           <w:sz w:val="28"/>
           <w:szCs w:val="28"/>
         </w:rPr>
-        <w:t>Write a program to filter passengers who survived (1) and are males. Sort the result by "Fare" in descending order.</w:t>
+        <w:t xml:space="preserve">Write a program to filter passengers who </w:t>
+      </w:r>
+      <w:r>
+        <w:rPr>
+          <w:sz w:val="28"/>
+          <w:szCs w:val="28"/>
+        </w:rPr>
+        <w:t xml:space="preserve">not </w:t>
+      </w:r>
+      <w:r>
+        <w:rPr>
+          <w:sz w:val="28"/>
+          <w:szCs w:val="28"/>
+        </w:rPr>
+        <w:t>survived (</w:t>
+      </w:r>
+      <w:r>
+        <w:rPr>
+          <w:sz w:val="28"/>
+          <w:szCs w:val="28"/>
+        </w:rPr>
+        <w:t>0</w:t>
+      </w:r>
+      <w:r>
+        <w:rPr>
+          <w:sz w:val="28"/>
+          <w:szCs w:val="28"/>
+        </w:rPr>
+        <w:t>) and are males. Sort the result by "Fare" in descending order.</w:t>
       </w:r>
     </w:p>
     <w:p>
@@ -314,39 +326,7 @@
           <w:szCs w:val="28"/>
         </w:rPr>
         <w:lastRenderedPageBreak/>
-        <w:t>Write a program to filter passengers whose "</w:t>
-      </w:r>
-      <w:proofErr w:type="spellStart"/>
-      <w:r>
-        <w:rPr>
-          <w:sz w:val="28"/>
-          <w:szCs w:val="28"/>
-        </w:rPr>
-        <w:t>SibSp</w:t>
-      </w:r>
-      <w:proofErr w:type="spellEnd"/>
-      <w:r>
-        <w:rPr>
-          <w:sz w:val="28"/>
-          <w:szCs w:val="28"/>
-        </w:rPr>
-        <w:t>" (siblings/spouses aboard) is greater than 1, and "Age" is less than 30. Show only their "Name", "Age", and "</w:t>
-      </w:r>
-      <w:proofErr w:type="spellStart"/>
-      <w:r>
-        <w:rPr>
-          <w:sz w:val="28"/>
-          <w:szCs w:val="28"/>
-        </w:rPr>
-        <w:t>SibSp</w:t>
-      </w:r>
-      <w:proofErr w:type="spellEnd"/>
-      <w:r>
-        <w:rPr>
-          <w:sz w:val="28"/>
-          <w:szCs w:val="28"/>
-        </w:rPr>
-        <w:t>".</w:t>
+        <w:t>Write a program to filter passengers whose "SibSp" (siblings/spouses aboard) is greater than 1, and "Age" is less than 30. Show only their "Name", "Age", and "SibSp".</w:t>
       </w:r>
     </w:p>
     <w:p>
@@ -430,23 +410,7 @@
           <w:sz w:val="28"/>
           <w:szCs w:val="28"/>
         </w:rPr>
-        <w:t>Extract passengers whose "</w:t>
-      </w:r>
-      <w:proofErr w:type="spellStart"/>
-      <w:r>
-        <w:rPr>
-          <w:sz w:val="28"/>
-          <w:szCs w:val="28"/>
-        </w:rPr>
-        <w:t>Pclass</w:t>
-      </w:r>
-      <w:proofErr w:type="spellEnd"/>
-      <w:r>
-        <w:rPr>
-          <w:sz w:val="28"/>
-          <w:szCs w:val="28"/>
-        </w:rPr>
-        <w:t>" is either 1 or 3 and store their information in a new DataFrame.</w:t>
+        <w:t>Extract passengers whose "Pclass" is either 1 or 3 and store their information in a new DataFrame.</w:t>
       </w:r>
     </w:p>
     <w:p>
@@ -530,23 +494,7 @@
           <w:sz w:val="28"/>
           <w:szCs w:val="28"/>
         </w:rPr>
-        <w:t>Create a new column named "</w:t>
-      </w:r>
-      <w:proofErr w:type="spellStart"/>
-      <w:r>
-        <w:rPr>
-          <w:sz w:val="28"/>
-          <w:szCs w:val="28"/>
-        </w:rPr>
-        <w:t>Above_Avg_Age</w:t>
-      </w:r>
-      <w:proofErr w:type="spellEnd"/>
-      <w:r>
-        <w:rPr>
-          <w:sz w:val="28"/>
-          <w:szCs w:val="28"/>
-        </w:rPr>
-        <w:t>" that stores True if a passenger's age is greater than the dataset's average age, otherwise False.</w:t>
+        <w:t>Create a new column named "Above_Avg_Age" that stores True if a passenger's age is greater than the dataset's average age, otherwise False.</w:t>
       </w:r>
     </w:p>
     <w:p>
@@ -567,23 +515,7 @@
           <w:sz w:val="28"/>
           <w:szCs w:val="28"/>
         </w:rPr>
-        <w:t xml:space="preserve">Identify rows where any column contains </w:t>
-      </w:r>
-      <w:proofErr w:type="spellStart"/>
-      <w:r>
-        <w:rPr>
-          <w:sz w:val="28"/>
-          <w:szCs w:val="28"/>
-        </w:rPr>
-        <w:t>NaN</w:t>
-      </w:r>
-      <w:proofErr w:type="spellEnd"/>
-      <w:r>
-        <w:rPr>
-          <w:sz w:val="28"/>
-          <w:szCs w:val="28"/>
-        </w:rPr>
-        <w:t xml:space="preserve"> values and remove all such rows from the dataset.</w:t>
+        <w:t>Identify rows where any column contains NaN values and remove all such rows from the dataset.</w:t>
       </w:r>
     </w:p>
     <w:p>

</xml_diff>